<commit_message>
render quarto with new metadata
</commit_message>
<xml_diff>
--- a/_site/posts/2021-07-19-01-conceptos-basicos/index.docx
+++ b/_site/posts/2021-07-19-01-conceptos-basicos/index.docx
@@ -50,7 +50,7 @@
         <w:pStyle w:val="Heading1"/>
       </w:pPr>
       <w:r>
-        <w:t xml:space="preserve">Editar: Editar</w:t>
+        <w:t xml:space="preserve">Conceptos básicos de macroeconomía: Fundamentos esenciales</w:t>
       </w:r>
     </w:p>
     <w:p>
@@ -183,23 +183,8 @@
       </w:hyperlink>
     </w:p>
     <w:p>
-      <w:r>
-        <w:br w:type="page"/>
-      </w:r>
-    </w:p>
-    <w:bookmarkEnd w:id="24"/>
-    <w:bookmarkStart w:id="25" w:name="abstract"/>
-    <w:p>
-      <w:pPr>
-        <w:pStyle w:val="Heading1"/>
-      </w:pPr>
-      <w:r>
-        <w:t xml:space="preserve">Resumen</w:t>
-      </w:r>
-    </w:p>
-    <w:p>
-      <w:pPr>
-        <w:pStyle w:val="FirstParagraph"/>
+      <w:pPr>
+        <w:pStyle w:val="BodyText"/>
       </w:pPr>
       <w:r>
         <w:rPr>
@@ -217,26 +202,26 @@
         <w:br w:type="page"/>
       </w:r>
     </w:p>
+    <w:bookmarkEnd w:id="24"/>
+    <w:bookmarkStart w:id="25" w:name="firstheader"/>
+    <w:p>
+      <w:pPr>
+        <w:pStyle w:val="Heading1"/>
+      </w:pPr>
+      <w:r>
+        <w:t xml:space="preserve">Conceptos básicos de macroeconomía: Fundamentos esenciales</w:t>
+      </w:r>
+    </w:p>
+    <w:p>
+      <w:pPr>
+        <w:pStyle w:val="FirstParagraph"/>
+      </w:pPr>
+      <w:r>
+        <w:t xml:space="preserve">Este artículo está actualmente en proceso de edición, y todas las secciones serán ampliadas y refinadas en futuras revisiones.</w:t>
+      </w:r>
+    </w:p>
     <w:bookmarkEnd w:id="25"/>
-    <w:bookmarkStart w:id="26" w:name="firstheader"/>
-    <w:p>
-      <w:pPr>
-        <w:pStyle w:val="Heading1"/>
-      </w:pPr>
-      <w:r>
-        <w:t xml:space="preserve">Editar: Editar</w:t>
-      </w:r>
-    </w:p>
-    <w:p>
-      <w:pPr>
-        <w:pStyle w:val="FirstParagraph"/>
-      </w:pPr>
-      <w:r>
-        <w:t xml:space="preserve">Este artículo está actualmente en proceso de edición, y todas las secciones serán ampliadas y refinadas en futuras revisiones.</w:t>
-      </w:r>
-    </w:p>
-    <w:bookmarkEnd w:id="26"/>
-    <w:bookmarkStart w:id="53" w:name="publicaciones-similares"/>
+    <w:bookmarkStart w:id="50" w:name="publicaciones-similares"/>
     <w:p>
       <w:pPr>
         <w:pStyle w:val="Heading1"/>
@@ -261,11 +246,11 @@
           <w:numId w:val="1001"/>
         </w:numPr>
       </w:pPr>
-      <w:hyperlink r:id="rId27"/>
+      <w:hyperlink r:id="rId26"/>
       <w:r>
         <w:t xml:space="preserve"> </w:t>
       </w:r>
-      <w:hyperlink r:id="rId28">
+      <w:hyperlink r:id="rId27">
         <w:r>
           <w:rPr>
             <w:rStyle w:val="Hyperlink"/>
@@ -282,11 +267,11 @@
           <w:numId w:val="1001"/>
         </w:numPr>
       </w:pPr>
-      <w:hyperlink r:id="rId29"/>
+      <w:hyperlink r:id="rId28"/>
       <w:r>
         <w:t xml:space="preserve"> </w:t>
       </w:r>
-      <w:hyperlink r:id="rId30">
+      <w:hyperlink r:id="rId29">
         <w:r>
           <w:rPr>
             <w:rStyle w:val="Hyperlink"/>
@@ -303,11 +288,11 @@
           <w:numId w:val="1001"/>
         </w:numPr>
       </w:pPr>
-      <w:hyperlink r:id="rId31"/>
+      <w:hyperlink r:id="rId30"/>
       <w:r>
         <w:t xml:space="preserve"> </w:t>
       </w:r>
-      <w:hyperlink r:id="rId32">
+      <w:hyperlink r:id="rId31">
         <w:r>
           <w:rPr>
             <w:rStyle w:val="Hyperlink"/>
@@ -324,11 +309,11 @@
           <w:numId w:val="1001"/>
         </w:numPr>
       </w:pPr>
-      <w:hyperlink r:id="rId33"/>
+      <w:hyperlink r:id="rId32"/>
       <w:r>
         <w:t xml:space="preserve"> </w:t>
       </w:r>
-      <w:hyperlink r:id="rId34">
+      <w:hyperlink r:id="rId33">
         <w:r>
           <w:rPr>
             <w:rStyle w:val="Hyperlink"/>
@@ -345,11 +330,11 @@
           <w:numId w:val="1001"/>
         </w:numPr>
       </w:pPr>
-      <w:hyperlink r:id="rId35"/>
+      <w:hyperlink r:id="rId34"/>
       <w:r>
         <w:t xml:space="preserve"> </w:t>
       </w:r>
-      <w:hyperlink r:id="rId36">
+      <w:hyperlink r:id="rId35">
         <w:r>
           <w:rPr>
             <w:rStyle w:val="Hyperlink"/>
@@ -366,11 +351,11 @@
           <w:numId w:val="1001"/>
         </w:numPr>
       </w:pPr>
-      <w:hyperlink r:id="rId37"/>
+      <w:hyperlink r:id="rId36"/>
       <w:r>
         <w:t xml:space="preserve"> </w:t>
       </w:r>
-      <w:hyperlink r:id="rId38">
+      <w:hyperlink r:id="rId37">
         <w:r>
           <w:rPr>
             <w:rStyle w:val="Hyperlink"/>
@@ -387,11 +372,11 @@
           <w:numId w:val="1001"/>
         </w:numPr>
       </w:pPr>
-      <w:hyperlink r:id="rId39"/>
+      <w:hyperlink r:id="rId38"/>
       <w:r>
         <w:t xml:space="preserve"> </w:t>
       </w:r>
-      <w:hyperlink r:id="rId40">
+      <w:hyperlink r:id="rId39">
         <w:r>
           <w:rPr>
             <w:rStyle w:val="Hyperlink"/>
@@ -408,11 +393,11 @@
           <w:numId w:val="1001"/>
         </w:numPr>
       </w:pPr>
-      <w:hyperlink r:id="rId41"/>
+      <w:hyperlink r:id="rId40"/>
       <w:r>
         <w:t xml:space="preserve"> </w:t>
       </w:r>
-      <w:hyperlink r:id="rId42">
+      <w:hyperlink r:id="rId41">
         <w:r>
           <w:rPr>
             <w:rStyle w:val="Hyperlink"/>
@@ -429,11 +414,11 @@
           <w:numId w:val="1001"/>
         </w:numPr>
       </w:pPr>
-      <w:hyperlink r:id="rId43"/>
+      <w:hyperlink r:id="rId42"/>
       <w:r>
         <w:t xml:space="preserve"> </w:t>
       </w:r>
-      <w:hyperlink r:id="rId44">
+      <w:hyperlink r:id="rId43">
         <w:r>
           <w:rPr>
             <w:rStyle w:val="Hyperlink"/>
@@ -450,11 +435,11 @@
           <w:numId w:val="1001"/>
         </w:numPr>
       </w:pPr>
-      <w:hyperlink r:id="rId45"/>
+      <w:hyperlink r:id="rId44"/>
       <w:r>
         <w:t xml:space="preserve"> </w:t>
       </w:r>
-      <w:hyperlink r:id="rId46">
+      <w:hyperlink r:id="rId45">
         <w:r>
           <w:rPr>
             <w:rStyle w:val="Hyperlink"/>
@@ -471,11 +456,11 @@
           <w:numId w:val="1001"/>
         </w:numPr>
       </w:pPr>
-      <w:hyperlink r:id="rId47"/>
+      <w:hyperlink r:id="rId46"/>
       <w:r>
         <w:t xml:space="preserve"> </w:t>
       </w:r>
-      <w:hyperlink r:id="rId48">
+      <w:hyperlink r:id="rId47">
         <w:r>
           <w:rPr>
             <w:rStyle w:val="Hyperlink"/>
@@ -492,32 +477,11 @@
           <w:numId w:val="1001"/>
         </w:numPr>
       </w:pPr>
-      <w:hyperlink r:id="rId49"/>
+      <w:hyperlink r:id="rId48"/>
       <w:r>
         <w:t xml:space="preserve"> </w:t>
       </w:r>
-      <w:hyperlink r:id="rId50">
-        <w:r>
-          <w:rPr>
-            <w:rStyle w:val="Hyperlink"/>
-          </w:rPr>
-          <w:t xml:space="preserve">Por Editar</w:t>
-        </w:r>
-      </w:hyperlink>
-    </w:p>
-    <w:p>
-      <w:pPr>
-        <w:pStyle w:val="Compact"/>
-        <w:numPr>
-          <w:ilvl w:val="0"/>
-          <w:numId w:val="1001"/>
-        </w:numPr>
-      </w:pPr>
-      <w:hyperlink r:id="rId51"/>
-      <w:r>
-        <w:t xml:space="preserve"> </w:t>
-      </w:r>
-      <w:hyperlink r:id="rId52">
+      <w:hyperlink r:id="rId49">
         <w:r>
           <w:rPr>
             <w:rStyle w:val="Hyperlink"/>
@@ -534,7 +498,7 @@
         <w:t xml:space="preserve">Esperamos que encuentres estas publicaciones igualmente interesantes y útiles. ¡Disfruta de la lectura!</w:t>
       </w:r>
     </w:p>
-    <w:bookmarkEnd w:id="53"/>
+    <w:bookmarkEnd w:id="50"/>
     <w:sectPr>
       <w:headerReference r:id="rId9" w:type="even"/>
       <w:headerReference r:id="rId11" w:type="default"/>

</xml_diff>